<commit_message>
Update AIDS e HIV - VERSAO PARA REVISAO.docx
</commit_message>
<xml_diff>
--- a/Rascunhos/REVISAO/AIDS e HIV - VERSAO PARA REVISAO.docx
+++ b/Rascunhos/REVISAO/AIDS e HIV - VERSAO PARA REVISAO.docx
@@ -1,6 +1,6 @@
 
 <file path=word/document.xml><?xml version="1.0" encoding="utf-8"?>
-<w:document xmlns:wpc="http://schemas.microsoft.com/office/word/2010/wordprocessingCanvas" xmlns:mc="http://schemas.openxmlformats.org/markup-compatibility/2006" xmlns:o="urn:schemas-microsoft-com:office:office" xmlns:r="http://schemas.openxmlformats.org/officeDocument/2006/relationships" xmlns:m="http://schemas.openxmlformats.org/officeDocument/2006/math" xmlns:v="urn:schemas-microsoft-com:vml" xmlns:wp14="http://schemas.microsoft.com/office/word/2010/wordprocessingDrawing" xmlns:wp="http://schemas.openxmlformats.org/drawingml/2006/wordprocessingDrawing" xmlns:w10="urn:schemas-microsoft-com:office:word" xmlns:w="http://schemas.openxmlformats.org/wordprocessingml/2006/main" xmlns:w14="http://schemas.microsoft.com/office/word/2010/wordml" xmlns:wpg="http://schemas.microsoft.com/office/word/2010/wordprocessingGroup" xmlns:wpi="http://schemas.microsoft.com/office/word/2010/wordprocessingInk" xmlns:wne="http://schemas.microsoft.com/office/word/2006/wordml" xmlns:wps="http://schemas.microsoft.com/office/word/2010/wordprocessingShape" mc:Ignorable="w14 wp14">
+<w:document xmlns:wpc="http://schemas.microsoft.com/office/word/2010/wordprocessingCanvas" xmlns:mo="http://schemas.microsoft.com/office/mac/office/2008/main" xmlns:mc="http://schemas.openxmlformats.org/markup-compatibility/2006" xmlns:mv="urn:schemas-microsoft-com:mac:vml" xmlns:o="urn:schemas-microsoft-com:office:office" xmlns:r="http://schemas.openxmlformats.org/officeDocument/2006/relationships" xmlns:m="http://schemas.openxmlformats.org/officeDocument/2006/math" xmlns:v="urn:schemas-microsoft-com:vml" xmlns:wp14="http://schemas.microsoft.com/office/word/2010/wordprocessingDrawing" xmlns:wp="http://schemas.openxmlformats.org/drawingml/2006/wordprocessingDrawing" xmlns:w10="urn:schemas-microsoft-com:office:word" xmlns:w="http://schemas.openxmlformats.org/wordprocessingml/2006/main" xmlns:w14="http://schemas.microsoft.com/office/word/2010/wordml" xmlns:wpg="http://schemas.microsoft.com/office/word/2010/wordprocessingGroup" xmlns:wpi="http://schemas.microsoft.com/office/word/2010/wordprocessingInk" xmlns:wne="http://schemas.microsoft.com/office/word/2006/wordml" xmlns:wps="http://schemas.microsoft.com/office/word/2010/wordprocessingShape" mc:Ignorable="w14 wp14">
   <w:body>
     <w:p>
       <w:pPr>
@@ -53,10 +53,10 @@
           <w:noProof/>
           <w:sz w:val="24"/>
           <w:szCs w:val="24"/>
-          <w:lang w:eastAsia="pt-BR"/>
+          <w:lang w:val="en-US"/>
         </w:rPr>
         <w:drawing>
-          <wp:anchor distT="0" distB="0" distL="114300" distR="114300" simplePos="0" relativeHeight="251658240" behindDoc="0" locked="0" layoutInCell="1" allowOverlap="1" wp14:anchorId="375ED660" wp14:editId="4C52DF23">
+          <wp:anchor distT="0" distB="0" distL="114300" distR="114300" simplePos="0" relativeHeight="251658240" behindDoc="0" locked="0" layoutInCell="1" allowOverlap="1" wp14:anchorId="16B33253" wp14:editId="739E5F15">
             <wp:simplePos x="0" y="0"/>
             <wp:positionH relativeFrom="margin">
               <wp:posOffset>4055110</wp:posOffset>
@@ -203,10 +203,10 @@
           <w:noProof/>
           <w:sz w:val="24"/>
           <w:szCs w:val="24"/>
-          <w:lang w:eastAsia="pt-BR"/>
+          <w:lang w:val="en-US"/>
         </w:rPr>
         <w:drawing>
-          <wp:anchor distT="0" distB="0" distL="114300" distR="114300" simplePos="0" relativeHeight="251659264" behindDoc="0" locked="0" layoutInCell="1" allowOverlap="1" wp14:anchorId="2C964F5A" wp14:editId="1D6F04AB">
+          <wp:anchor distT="0" distB="0" distL="114300" distR="114300" simplePos="0" relativeHeight="251659264" behindDoc="0" locked="0" layoutInCell="1" allowOverlap="1" wp14:anchorId="1DB2AD08" wp14:editId="6AA4BDE2">
             <wp:simplePos x="0" y="0"/>
             <wp:positionH relativeFrom="margin">
               <wp:posOffset>3900805</wp:posOffset>
@@ -473,7 +473,15 @@
           <w:sz w:val="24"/>
           <w:szCs w:val="24"/>
         </w:rPr>
-        <w:t>ajudam na a</w:t>
+        <w:t xml:space="preserve">ajudam </w:t>
+      </w:r>
+      <w:r>
+        <w:rPr>
+          <w:rFonts w:ascii="Arial" w:hAnsi="Arial" w:cs="Arial"/>
+          <w:sz w:val="24"/>
+          <w:szCs w:val="24"/>
+        </w:rPr>
+        <w:t>a</w:t>
       </w:r>
       <w:r>
         <w:rPr>
@@ -595,10 +603,10 @@
           <w:noProof/>
           <w:sz w:val="24"/>
           <w:szCs w:val="24"/>
-          <w:lang w:eastAsia="pt-BR"/>
+          <w:lang w:val="en-US"/>
         </w:rPr>
         <w:drawing>
-          <wp:anchor distT="0" distB="0" distL="114300" distR="114300" simplePos="0" relativeHeight="251664384" behindDoc="0" locked="0" layoutInCell="1" allowOverlap="1" wp14:anchorId="6F0FD38A" wp14:editId="4D334B38">
+          <wp:anchor distT="0" distB="0" distL="114300" distR="114300" simplePos="0" relativeHeight="251664384" behindDoc="0" locked="0" layoutInCell="1" allowOverlap="1" wp14:anchorId="4D1566DC" wp14:editId="4917E501">
             <wp:simplePos x="0" y="0"/>
             <wp:positionH relativeFrom="margin">
               <wp:posOffset>4531360</wp:posOffset>
@@ -711,25 +719,7 @@
           <w:sz w:val="24"/>
           <w:szCs w:val="24"/>
         </w:rPr>
-        <w:t xml:space="preserve"> é a doença e </w:t>
-      </w:r>
-      <w:proofErr w:type="gramStart"/>
-      <w:r>
-        <w:rPr>
-          <w:rFonts w:ascii="Arial" w:hAnsi="Arial" w:cs="Arial"/>
-          <w:sz w:val="24"/>
-          <w:szCs w:val="24"/>
-        </w:rPr>
-        <w:t>apresenta</w:t>
-      </w:r>
-      <w:proofErr w:type="gramEnd"/>
-      <w:r>
-        <w:rPr>
-          <w:rFonts w:ascii="Arial" w:hAnsi="Arial" w:cs="Arial"/>
-          <w:sz w:val="24"/>
-          <w:szCs w:val="24"/>
-        </w:rPr>
-        <w:t xml:space="preserve"> sintomas, ela só </w:t>
+        <w:t xml:space="preserve"> é a doença e apresenta sintomas, ela só </w:t>
       </w:r>
       <w:r>
         <w:rPr>
@@ -837,11 +827,11 @@
           <w:noProof/>
           <w:sz w:val="24"/>
           <w:szCs w:val="24"/>
-          <w:lang w:eastAsia="pt-BR"/>
+          <w:lang w:val="en-US"/>
         </w:rPr>
         <w:lastRenderedPageBreak/>
         <w:drawing>
-          <wp:anchor distT="0" distB="0" distL="114300" distR="114300" simplePos="0" relativeHeight="251662336" behindDoc="0" locked="0" layoutInCell="1" allowOverlap="1" wp14:anchorId="57C75959" wp14:editId="15BB82DA">
+          <wp:anchor distT="0" distB="0" distL="114300" distR="114300" simplePos="0" relativeHeight="251662336" behindDoc="0" locked="0" layoutInCell="1" allowOverlap="1" wp14:anchorId="34B94476" wp14:editId="42842853">
             <wp:simplePos x="0" y="0"/>
             <wp:positionH relativeFrom="margin">
               <wp:posOffset>3811270</wp:posOffset>
@@ -1192,10 +1182,10 @@
           <w:noProof/>
           <w:sz w:val="24"/>
           <w:szCs w:val="24"/>
-          <w:lang w:eastAsia="pt-BR"/>
+          <w:lang w:val="en-US"/>
         </w:rPr>
         <w:drawing>
-          <wp:anchor distT="0" distB="0" distL="114300" distR="114300" simplePos="0" relativeHeight="251661312" behindDoc="0" locked="0" layoutInCell="1" allowOverlap="1" wp14:anchorId="3C501A14" wp14:editId="68054C74">
+          <wp:anchor distT="0" distB="0" distL="114300" distR="114300" simplePos="0" relativeHeight="251661312" behindDoc="0" locked="0" layoutInCell="1" allowOverlap="1" wp14:anchorId="630BE09A" wp14:editId="59B455BA">
             <wp:simplePos x="0" y="0"/>
             <wp:positionH relativeFrom="margin">
               <wp:posOffset>2404110</wp:posOffset>
@@ -1552,10 +1542,10 @@
           <w:noProof/>
           <w:sz w:val="24"/>
           <w:szCs w:val="24"/>
-          <w:lang w:eastAsia="pt-BR"/>
+          <w:lang w:val="en-US"/>
         </w:rPr>
         <w:drawing>
-          <wp:anchor distT="0" distB="0" distL="114300" distR="114300" simplePos="0" relativeHeight="251663360" behindDoc="0" locked="0" layoutInCell="1" allowOverlap="1" wp14:anchorId="51D9D0A9" wp14:editId="2C26D43D">
+          <wp:anchor distT="0" distB="0" distL="114300" distR="114300" simplePos="0" relativeHeight="251663360" behindDoc="0" locked="0" layoutInCell="1" allowOverlap="1" wp14:anchorId="76499BFB" wp14:editId="00F1DD1B">
             <wp:simplePos x="0" y="0"/>
             <wp:positionH relativeFrom="margin">
               <wp:posOffset>1539240</wp:posOffset>
@@ -1910,7 +1900,6 @@
           <w:szCs w:val="24"/>
         </w:rPr>
       </w:pPr>
-      <w:bookmarkStart w:id="0" w:name="_GoBack"/>
       <w:r>
         <w:rPr>
           <w:rFonts w:ascii="Arial" w:hAnsi="Arial" w:cs="Arial"/>
@@ -1918,25 +1907,6 @@
           <w:szCs w:val="24"/>
         </w:rPr>
         <w:t>Caso descubra que possui o vírus comunique seus parceiros, pois um diagnóstico precoce auxilia muito no tratamento.</w:t>
-      </w:r>
-    </w:p>
-    <w:bookmarkEnd w:id="0"/>
-    <w:p>
-      <w:pPr>
-        <w:jc w:val="both"/>
-        <w:rPr>
-          <w:rFonts w:ascii="Arial" w:hAnsi="Arial" w:cs="Arial"/>
-          <w:sz w:val="24"/>
-          <w:szCs w:val="24"/>
-        </w:rPr>
-      </w:pPr>
-      <w:r>
-        <w:rPr>
-          <w:rFonts w:ascii="Arial" w:hAnsi="Arial" w:cs="Arial"/>
-          <w:sz w:val="24"/>
-          <w:szCs w:val="24"/>
-        </w:rPr>
-        <w:t>Fontes:</w:t>
       </w:r>
     </w:p>
     <w:p>
@@ -1954,7 +1924,7 @@
           <w:sz w:val="24"/>
           <w:szCs w:val="24"/>
         </w:rPr>
-        <w:t>http://giv.org.br/HIV-e-AIDS/O-Que-%C3%A9-a-AIDS/index.html</w:t>
+        <w:t>Fontes:</w:t>
       </w:r>
     </w:p>
     <w:p>
@@ -1966,23 +1936,13 @@
           <w:szCs w:val="24"/>
         </w:rPr>
       </w:pPr>
-      <w:proofErr w:type="gramStart"/>
-      <w:r>
-        <w:rPr>
-          <w:rFonts w:ascii="Arial" w:hAnsi="Arial" w:cs="Arial"/>
-          <w:sz w:val="24"/>
-          <w:szCs w:val="24"/>
-        </w:rPr>
-        <w:t>https</w:t>
-      </w:r>
-      <w:proofErr w:type="gramEnd"/>
-      <w:r>
-        <w:rPr>
-          <w:rFonts w:ascii="Arial" w:hAnsi="Arial" w:cs="Arial"/>
-          <w:sz w:val="24"/>
-          <w:szCs w:val="24"/>
-        </w:rPr>
-        <w:t>://unaids.org.br/2018/07/indetectavel-intransmissivel/</w:t>
+      <w:r>
+        <w:rPr>
+          <w:rFonts w:ascii="Arial" w:hAnsi="Arial" w:cs="Arial"/>
+          <w:sz w:val="24"/>
+          <w:szCs w:val="24"/>
+        </w:rPr>
+        <w:t>http://giv.org.br/HIV-e-AIDS/O-Que-%C3%A9-a-AIDS/index.html</w:t>
       </w:r>
     </w:p>
     <w:p>
@@ -2000,7 +1960,7 @@
           <w:sz w:val="24"/>
           <w:szCs w:val="24"/>
         </w:rPr>
-        <w:t>http://portalms.saude.gov.br/saude-de-a-z/aids</w:t>
+        <w:t>https://unaids.org.br/2018/07/indetectavel-intransmissivel/</w:t>
       </w:r>
     </w:p>
     <w:p>
@@ -2018,7 +1978,7 @@
           <w:sz w:val="24"/>
           <w:szCs w:val="24"/>
         </w:rPr>
-        <w:t>http://www.aids.gov.br/pt-br/publico-geral/prevencao-combinada/pep-profilaxia-pos-exposicao-ao-hiv</w:t>
+        <w:t>http://portalms.saude.gov.br/saude-de-a-z/aids</w:t>
       </w:r>
     </w:p>
     <w:p>
@@ -2036,7 +1996,7 @@
           <w:sz w:val="24"/>
           <w:szCs w:val="24"/>
         </w:rPr>
-        <w:t>http://www.aids.gov.br/pt-br/faq/qual-e-diferenca-entre-prep-e-pep</w:t>
+        <w:t>http://www.aids.gov.br/pt-br/publico-geral/prevencao-combinada/pep-profilaxia-pos-exposicao-ao-hiv</w:t>
       </w:r>
     </w:p>
     <w:p>
@@ -2054,7 +2014,7 @@
           <w:sz w:val="24"/>
           <w:szCs w:val="24"/>
         </w:rPr>
-        <w:t>http://www.aids.gov.br/pt-br/publico-geral/prevencao-combinada/profilaxia-pre-exposicao-prep</w:t>
+        <w:t>http://www.aids.gov.br/pt-br/faq/qual-e-diferenca-entre-prep-e-pep</w:t>
       </w:r>
     </w:p>
     <w:p>
@@ -2072,8 +2032,7 @@
           <w:sz w:val="24"/>
           <w:szCs w:val="24"/>
         </w:rPr>
-        <w:lastRenderedPageBreak/>
-        <w:t>http://www.aids.gov.br/pt-br/publico-geral/o-que-e-hiv</w:t>
+        <w:t>http://www.aids.gov.br/pt-br/publico-geral/prevencao-combinada/profilaxia-pre-exposicao-prep</w:t>
       </w:r>
     </w:p>
     <w:p>
@@ -2091,8 +2050,29 @@
           <w:sz w:val="24"/>
           <w:szCs w:val="24"/>
         </w:rPr>
+        <w:lastRenderedPageBreak/>
         <w:t>http://www.aids.gov.br/pt-br/publico-geral/o-que-e-hiv</w:t>
       </w:r>
+    </w:p>
+    <w:p>
+      <w:pPr>
+        <w:jc w:val="both"/>
+        <w:rPr>
+          <w:rFonts w:ascii="Arial" w:hAnsi="Arial" w:cs="Arial"/>
+          <w:sz w:val="24"/>
+          <w:szCs w:val="24"/>
+        </w:rPr>
+      </w:pPr>
+      <w:r>
+        <w:rPr>
+          <w:rFonts w:ascii="Arial" w:hAnsi="Arial" w:cs="Arial"/>
+          <w:sz w:val="24"/>
+          <w:szCs w:val="24"/>
+        </w:rPr>
+        <w:t>http://www.aids.gov.br/pt-br/publico-geral/o-que-e-hiv</w:t>
+      </w:r>
+      <w:bookmarkStart w:id="0" w:name="_GoBack"/>
+      <w:bookmarkEnd w:id="0"/>
     </w:p>
     <w:sectPr>
       <w:pgSz w:w="11906" w:h="16838"/>
@@ -2121,7 +2101,7 @@
       </w:pPr>
     </w:pPrDefault>
   </w:docDefaults>
-  <w:latentStyles w:defLockedState="0" w:defUIPriority="99" w:defSemiHidden="1" w:defUnhideWhenUsed="1" w:defQFormat="0" w:count="267">
+  <w:latentStyles w:defLockedState="0" w:defUIPriority="99" w:defSemiHidden="1" w:defUnhideWhenUsed="1" w:defQFormat="0" w:count="276">
     <w:lsdException w:name="Normal" w:semiHidden="0" w:uiPriority="0" w:unhideWhenUsed="0" w:qFormat="1"/>
     <w:lsdException w:name="heading 1" w:semiHidden="0" w:uiPriority="9" w:unhideWhenUsed="0" w:qFormat="1"/>
     <w:lsdException w:name="heading 2" w:uiPriority="9" w:qFormat="1"/>
@@ -2264,13 +2244,13 @@
     <w:name w:val="Normal"/>
     <w:qFormat/>
   </w:style>
-  <w:style w:type="character" w:default="1" w:styleId="Fontepargpadro">
+  <w:style w:type="character" w:default="1" w:styleId="DefaultParagraphFont">
     <w:name w:val="Default Paragraph Font"/>
     <w:uiPriority w:val="1"/>
     <w:semiHidden/>
     <w:unhideWhenUsed/>
   </w:style>
-  <w:style w:type="table" w:default="1" w:styleId="Tabelanormal">
+  <w:style w:type="table" w:default="1" w:styleId="TableNormal">
     <w:name w:val="Normal Table"/>
     <w:uiPriority w:val="99"/>
     <w:semiHidden/>
@@ -2285,16 +2265,16 @@
       </w:tblCellMar>
     </w:tblPr>
   </w:style>
-  <w:style w:type="numbering" w:default="1" w:styleId="Semlista">
+  <w:style w:type="numbering" w:default="1" w:styleId="NoList">
     <w:name w:val="No List"/>
     <w:uiPriority w:val="99"/>
     <w:semiHidden/>
     <w:unhideWhenUsed/>
   </w:style>
-  <w:style w:type="paragraph" w:styleId="Textodebalo">
+  <w:style w:type="paragraph" w:styleId="BalloonText">
     <w:name w:val="Balloon Text"/>
     <w:basedOn w:val="Normal"/>
-    <w:link w:val="TextodebaloChar"/>
+    <w:link w:val="BalloonTextChar"/>
     <w:uiPriority w:val="99"/>
     <w:semiHidden/>
     <w:unhideWhenUsed/>
@@ -2308,10 +2288,10 @@
       <w:szCs w:val="16"/>
     </w:rPr>
   </w:style>
-  <w:style w:type="character" w:customStyle="1" w:styleId="TextodebaloChar">
-    <w:name w:val="Texto de balão Char"/>
-    <w:basedOn w:val="Fontepargpadro"/>
-    <w:link w:val="Textodebalo"/>
+  <w:style w:type="character" w:customStyle="1" w:styleId="BalloonTextChar">
+    <w:name w:val="Balloon Text Char"/>
+    <w:basedOn w:val="DefaultParagraphFont"/>
+    <w:link w:val="BalloonText"/>
     <w:uiPriority w:val="99"/>
     <w:semiHidden/>
     <w:rsid w:val="009552B4"/>
@@ -2325,7 +2305,7 @@
 </file>
 
 <file path=word/stylesWithEffects.xml><?xml version="1.0" encoding="utf-8"?>
-<w:styles xmlns:wpc="http://schemas.microsoft.com/office/word/2010/wordprocessingCanvas" xmlns:mc="http://schemas.openxmlformats.org/markup-compatibility/2006" xmlns:o="urn:schemas-microsoft-com:office:office" xmlns:r="http://schemas.openxmlformats.org/officeDocument/2006/relationships" xmlns:m="http://schemas.openxmlformats.org/officeDocument/2006/math" xmlns:v="urn:schemas-microsoft-com:vml" xmlns:wp14="http://schemas.microsoft.com/office/word/2010/wordprocessingDrawing" xmlns:wp="http://schemas.openxmlformats.org/drawingml/2006/wordprocessingDrawing" xmlns:w10="urn:schemas-microsoft-com:office:word" xmlns:w="http://schemas.openxmlformats.org/wordprocessingml/2006/main" xmlns:w14="http://schemas.microsoft.com/office/word/2010/wordml" xmlns:wpg="http://schemas.microsoft.com/office/word/2010/wordprocessingGroup" xmlns:wpi="http://schemas.microsoft.com/office/word/2010/wordprocessingInk" xmlns:wne="http://schemas.microsoft.com/office/word/2006/wordml" xmlns:wps="http://schemas.microsoft.com/office/word/2010/wordprocessingShape" mc:Ignorable="w14 wp14">
+<w:styles xmlns:wpc="http://schemas.microsoft.com/office/word/2010/wordprocessingCanvas" xmlns:mo="http://schemas.microsoft.com/office/mac/office/2008/main" xmlns:mc="http://schemas.openxmlformats.org/markup-compatibility/2006" xmlns:mv="urn:schemas-microsoft-com:mac:vml" xmlns:o="urn:schemas-microsoft-com:office:office" xmlns:r="http://schemas.openxmlformats.org/officeDocument/2006/relationships" xmlns:m="http://schemas.openxmlformats.org/officeDocument/2006/math" xmlns:v="urn:schemas-microsoft-com:vml" xmlns:wp14="http://schemas.microsoft.com/office/word/2010/wordprocessingDrawing" xmlns:wp="http://schemas.openxmlformats.org/drawingml/2006/wordprocessingDrawing" xmlns:w10="urn:schemas-microsoft-com:office:word" xmlns:w="http://schemas.openxmlformats.org/wordprocessingml/2006/main" xmlns:w14="http://schemas.microsoft.com/office/word/2010/wordml" xmlns:wpg="http://schemas.microsoft.com/office/word/2010/wordprocessingGroup" xmlns:wpi="http://schemas.microsoft.com/office/word/2010/wordprocessingInk" xmlns:wne="http://schemas.microsoft.com/office/word/2006/wordml" xmlns:wps="http://schemas.microsoft.com/office/word/2010/wordprocessingShape" mc:Ignorable="w14 wp14">
   <w:docDefaults>
     <w:rPrDefault>
       <w:rPr>
@@ -2341,7 +2321,7 @@
       </w:pPr>
     </w:pPrDefault>
   </w:docDefaults>
-  <w:latentStyles w:defLockedState="0" w:defUIPriority="99" w:defSemiHidden="1" w:defUnhideWhenUsed="1" w:defQFormat="0" w:count="267">
+  <w:latentStyles w:defLockedState="0" w:defUIPriority="99" w:defSemiHidden="1" w:defUnhideWhenUsed="1" w:defQFormat="0" w:count="276">
     <w:lsdException w:name="Normal" w:semiHidden="0" w:uiPriority="0" w:unhideWhenUsed="0" w:qFormat="1"/>
     <w:lsdException w:name="heading 1" w:semiHidden="0" w:uiPriority="9" w:unhideWhenUsed="0" w:qFormat="1"/>
     <w:lsdException w:name="heading 2" w:uiPriority="9" w:qFormat="1"/>
@@ -2484,13 +2464,13 @@
     <w:name w:val="Normal"/>
     <w:qFormat/>
   </w:style>
-  <w:style w:type="character" w:default="1" w:styleId="Fontepargpadro">
+  <w:style w:type="character" w:default="1" w:styleId="DefaultParagraphFont">
     <w:name w:val="Default Paragraph Font"/>
     <w:uiPriority w:val="1"/>
     <w:semiHidden/>
     <w:unhideWhenUsed/>
   </w:style>
-  <w:style w:type="table" w:default="1" w:styleId="Tabelanormal">
+  <w:style w:type="table" w:default="1" w:styleId="TableNormal">
     <w:name w:val="Normal Table"/>
     <w:uiPriority w:val="99"/>
     <w:semiHidden/>
@@ -2505,16 +2485,16 @@
       </w:tblCellMar>
     </w:tblPr>
   </w:style>
-  <w:style w:type="numbering" w:default="1" w:styleId="Semlista">
+  <w:style w:type="numbering" w:default="1" w:styleId="NoList">
     <w:name w:val="No List"/>
     <w:uiPriority w:val="99"/>
     <w:semiHidden/>
     <w:unhideWhenUsed/>
   </w:style>
-  <w:style w:type="paragraph" w:styleId="Textodebalo">
+  <w:style w:type="paragraph" w:styleId="BalloonText">
     <w:name w:val="Balloon Text"/>
     <w:basedOn w:val="Normal"/>
-    <w:link w:val="TextodebaloChar"/>
+    <w:link w:val="BalloonTextChar"/>
     <w:uiPriority w:val="99"/>
     <w:semiHidden/>
     <w:unhideWhenUsed/>
@@ -2528,10 +2508,10 @@
       <w:szCs w:val="16"/>
     </w:rPr>
   </w:style>
-  <w:style w:type="character" w:customStyle="1" w:styleId="TextodebaloChar">
-    <w:name w:val="Texto de balão Char"/>
-    <w:basedOn w:val="Fontepargpadro"/>
-    <w:link w:val="Textodebalo"/>
+  <w:style w:type="character" w:customStyle="1" w:styleId="BalloonTextChar">
+    <w:name w:val="Balloon Text Char"/>
+    <w:basedOn w:val="DefaultParagraphFont"/>
+    <w:link w:val="BalloonText"/>
     <w:uiPriority w:val="99"/>
     <w:semiHidden/>
     <w:rsid w:val="009552B4"/>
@@ -2834,7 +2814,7 @@
 </file>
 
 <file path=customXml/itemProps1.xml><?xml version="1.0" encoding="utf-8"?>
-<ds:datastoreItem xmlns:ds="http://schemas.openxmlformats.org/officeDocument/2006/customXml" ds:itemID="{EDB08E86-99F2-40DE-89CE-DDE43461BCC4}">
+<ds:datastoreItem xmlns:ds="http://schemas.openxmlformats.org/officeDocument/2006/customXml" ds:itemID="{014AAF8E-CC0E-6C41-A2A7-8A6C25AE9333}">
   <ds:schemaRefs>
     <ds:schemaRef ds:uri="http://schemas.openxmlformats.org/officeDocument/2006/bibliography"/>
   </ds:schemaRefs>

</xml_diff>